<commit_message>
Updating final project definition
</commit_message>
<xml_diff>
--- a/ChuParty.docx
+++ b/ChuParty.docx
@@ -233,7 +233,6 @@
           <w:szCs w:val="32"/>
         </w:rPr>
       </w:pPr>
-      <w:proofErr w:type="spellStart"/>
       <w:r>
         <w:rPr>
           <w:rFonts w:ascii="Calibri" w:eastAsia="Calibri" w:hAnsi="Calibri" w:cs="Calibri"/>
@@ -256,16 +255,7 @@
           <w:sz w:val="32"/>
           <w:szCs w:val="32"/>
         </w:rPr>
-        <w:t>zan</w:t>
-      </w:r>
-      <w:proofErr w:type="spellEnd"/>
-      <w:r>
-        <w:rPr>
-          <w:rFonts w:ascii="Calibri" w:eastAsia="Calibri" w:hAnsi="Calibri" w:cs="Calibri"/>
-          <w:sz w:val="32"/>
-          <w:szCs w:val="32"/>
-        </w:rPr>
-        <w:t xml:space="preserve"> Lahav </w:t>
+        <w:t xml:space="preserve">zan Lahav </w:t>
       </w:r>
       <w:r>
         <w:rPr>
@@ -550,7 +540,7 @@
       <w:pPr>
         <w:jc w:val="both"/>
         <w:rPr>
-          <w:rFonts w:ascii="Calibri" w:eastAsia="Calibri" w:hAnsi="Calibri" w:cs="Calibri" w:hint="cs"/>
+          <w:rFonts w:ascii="Calibri" w:eastAsia="Calibri" w:hAnsi="Calibri" w:cs="Calibri"/>
           <w:sz w:val="30"/>
           <w:szCs w:val="30"/>
           <w:rtl/>
@@ -1714,7 +1704,7 @@
             </w:tabs>
             <w:ind w:firstLine="0"/>
             <w:rPr>
-              <w:rFonts w:ascii="Calibri" w:eastAsia="Calibri" w:hAnsi="Calibri" w:cs="Calibri" w:hint="cs"/>
+              <w:rFonts w:ascii="Calibri" w:eastAsia="Calibri" w:hAnsi="Calibri" w:cs="Calibri"/>
               <w:smallCaps/>
               <w:color w:val="000000"/>
               <w:sz w:val="20"/>
@@ -2968,8 +2958,6 @@
         </w:rPr>
         <w:br w:type="page"/>
       </w:r>
-      <w:bookmarkStart w:id="0" w:name="_GoBack"/>
-      <w:bookmarkEnd w:id="0"/>
     </w:p>
     <w:p>
       <w:pPr>
@@ -2983,8 +2971,8 @@
           <w:rFonts w:ascii="Calibri" w:eastAsia="Calibri" w:hAnsi="Calibri" w:cs="Calibri"/>
         </w:rPr>
       </w:pPr>
-      <w:bookmarkStart w:id="1" w:name="_Project_description"/>
-      <w:bookmarkEnd w:id="1"/>
+      <w:bookmarkStart w:id="0" w:name="_Project_description"/>
+      <w:bookmarkEnd w:id="0"/>
       <w:r>
         <w:rPr>
           <w:rFonts w:ascii="Calibri" w:eastAsia="Calibri" w:hAnsi="Calibri" w:cs="Calibri"/>
@@ -3142,10 +3130,10 @@
           <w:rFonts w:ascii="Calibri" w:eastAsia="Calibri" w:hAnsi="Calibri" w:cs="Calibri"/>
         </w:rPr>
       </w:pPr>
-      <w:bookmarkStart w:id="2" w:name="_30j0zll" w:colFirst="0" w:colLast="0"/>
-      <w:bookmarkStart w:id="3" w:name="_haxyb2rvbzjw" w:colFirst="0" w:colLast="0"/>
+      <w:bookmarkStart w:id="1" w:name="_30j0zll" w:colFirst="0" w:colLast="0"/>
+      <w:bookmarkStart w:id="2" w:name="_haxyb2rvbzjw" w:colFirst="0" w:colLast="0"/>
+      <w:bookmarkEnd w:id="1"/>
       <w:bookmarkEnd w:id="2"/>
-      <w:bookmarkEnd w:id="3"/>
     </w:p>
     <w:p>
       <w:pPr>
@@ -3472,8 +3460,8 @@
           <w:rFonts w:ascii="Calibri" w:eastAsia="Calibri" w:hAnsi="Calibri" w:cs="Calibri"/>
         </w:rPr>
       </w:pPr>
-      <w:bookmarkStart w:id="4" w:name="_1fob9te" w:colFirst="0" w:colLast="0"/>
-      <w:bookmarkEnd w:id="4"/>
+      <w:bookmarkStart w:id="3" w:name="_1fob9te" w:colFirst="0" w:colLast="0"/>
+      <w:bookmarkEnd w:id="3"/>
       <w:r>
         <w:rPr>
           <w:rFonts w:ascii="Calibri" w:eastAsia="Calibri" w:hAnsi="Calibri" w:cs="Calibri"/>
@@ -3946,8 +3934,8 @@
           <w:rFonts w:ascii="Calibri" w:eastAsia="Calibri" w:hAnsi="Calibri" w:cs="Calibri"/>
         </w:rPr>
       </w:pPr>
-      <w:bookmarkStart w:id="5" w:name="_3znysh7" w:colFirst="0" w:colLast="0"/>
-      <w:bookmarkEnd w:id="5"/>
+      <w:bookmarkStart w:id="4" w:name="_3znysh7" w:colFirst="0" w:colLast="0"/>
+      <w:bookmarkEnd w:id="4"/>
     </w:p>
     <w:p>
       <w:pPr>
@@ -4306,8 +4294,8 @@
           <w:rFonts w:ascii="Calibri" w:eastAsia="Calibri" w:hAnsi="Calibri" w:cs="Calibri"/>
         </w:rPr>
       </w:pPr>
-      <w:bookmarkStart w:id="6" w:name="_2et92p0" w:colFirst="0" w:colLast="0"/>
-      <w:bookmarkEnd w:id="6"/>
+      <w:bookmarkStart w:id="5" w:name="_2et92p0" w:colFirst="0" w:colLast="0"/>
+      <w:bookmarkEnd w:id="5"/>
       <w:r>
         <w:rPr>
           <w:rFonts w:ascii="Calibri" w:eastAsia="Calibri" w:hAnsi="Calibri" w:cs="Calibri"/>
@@ -4815,57 +4803,57 @@
           <w:rFonts w:ascii="Calibri" w:eastAsia="Calibri" w:hAnsi="Calibri" w:cs="Calibri"/>
         </w:rPr>
       </w:pPr>
-      <w:bookmarkStart w:id="7" w:name="_tyjcwt" w:colFirst="0" w:colLast="0"/>
+      <w:bookmarkStart w:id="6" w:name="_tyjcwt" w:colFirst="0" w:colLast="0"/>
+      <w:bookmarkEnd w:id="6"/>
+      <w:r>
+        <w:rPr>
+          <w:rFonts w:ascii="Calibri" w:eastAsia="Calibri" w:hAnsi="Calibri" w:cs="Calibri"/>
+        </w:rPr>
+        <w:t xml:space="preserve">The </w:t>
+      </w:r>
+      <w:r>
+        <w:rPr>
+          <w:rFonts w:ascii="Calibri" w:eastAsia="Calibri" w:hAnsi="Calibri" w:cs="Calibri"/>
+        </w:rPr>
+        <w:t>Login</w:t>
+      </w:r>
+      <w:r>
+        <w:rPr>
+          <w:rFonts w:ascii="Calibri" w:eastAsia="Calibri" w:hAnsi="Calibri" w:cs="Calibri"/>
+        </w:rPr>
+        <w:t xml:space="preserve"> page includes </w:t>
+      </w:r>
+      <w:r>
+        <w:rPr>
+          <w:rFonts w:ascii="Calibri" w:eastAsia="Calibri" w:hAnsi="Calibri" w:cs="Calibri"/>
+        </w:rPr>
+        <w:t>a single view</w:t>
+      </w:r>
+      <w:r>
+        <w:rPr>
+          <w:rFonts w:ascii="Calibri" w:eastAsia="Calibri" w:hAnsi="Calibri" w:cs="Calibri"/>
+        </w:rPr>
+        <w:t xml:space="preserve"> for a </w:t>
+      </w:r>
+      <w:r>
+        <w:rPr>
+          <w:rFonts w:ascii="Calibri" w:eastAsia="Calibri" w:hAnsi="Calibri" w:cs="Calibri"/>
+        </w:rPr>
+        <w:t>visitor where the visitor will be able to either login or submit a signup request (to be handled by an admin user in case the user was not signed up already).</w:t>
+      </w:r>
+    </w:p>
+    <w:p>
+      <w:pPr>
+        <w:ind w:firstLine="0"/>
+        <w:jc w:val="both"/>
+        <w:rPr>
+          <w:rFonts w:ascii="Calibri" w:eastAsia="Calibri" w:hAnsi="Calibri" w:cs="Calibri"/>
+        </w:rPr>
+      </w:pPr>
+      <w:bookmarkStart w:id="7" w:name="_ahu9hl7ajx8c" w:colFirst="0" w:colLast="0"/>
+      <w:bookmarkStart w:id="8" w:name="_3dy6vkm" w:colFirst="0" w:colLast="0"/>
       <w:bookmarkEnd w:id="7"/>
-      <w:r>
-        <w:rPr>
-          <w:rFonts w:ascii="Calibri" w:eastAsia="Calibri" w:hAnsi="Calibri" w:cs="Calibri"/>
-        </w:rPr>
-        <w:t xml:space="preserve">The </w:t>
-      </w:r>
-      <w:r>
-        <w:rPr>
-          <w:rFonts w:ascii="Calibri" w:eastAsia="Calibri" w:hAnsi="Calibri" w:cs="Calibri"/>
-        </w:rPr>
-        <w:t>Login</w:t>
-      </w:r>
-      <w:r>
-        <w:rPr>
-          <w:rFonts w:ascii="Calibri" w:eastAsia="Calibri" w:hAnsi="Calibri" w:cs="Calibri"/>
-        </w:rPr>
-        <w:t xml:space="preserve"> page includes </w:t>
-      </w:r>
-      <w:r>
-        <w:rPr>
-          <w:rFonts w:ascii="Calibri" w:eastAsia="Calibri" w:hAnsi="Calibri" w:cs="Calibri"/>
-        </w:rPr>
-        <w:t>a single view</w:t>
-      </w:r>
-      <w:r>
-        <w:rPr>
-          <w:rFonts w:ascii="Calibri" w:eastAsia="Calibri" w:hAnsi="Calibri" w:cs="Calibri"/>
-        </w:rPr>
-        <w:t xml:space="preserve"> for a </w:t>
-      </w:r>
-      <w:r>
-        <w:rPr>
-          <w:rFonts w:ascii="Calibri" w:eastAsia="Calibri" w:hAnsi="Calibri" w:cs="Calibri"/>
-        </w:rPr>
-        <w:t>visitor where the visitor will be able to either login or submit a signup request (to be handled by an admin user in case the user was not signed up already).</w:t>
-      </w:r>
-    </w:p>
-    <w:p>
-      <w:pPr>
-        <w:ind w:firstLine="0"/>
-        <w:jc w:val="both"/>
-        <w:rPr>
-          <w:rFonts w:ascii="Calibri" w:eastAsia="Calibri" w:hAnsi="Calibri" w:cs="Calibri"/>
-        </w:rPr>
-      </w:pPr>
-      <w:bookmarkStart w:id="8" w:name="_ahu9hl7ajx8c" w:colFirst="0" w:colLast="0"/>
-      <w:bookmarkStart w:id="9" w:name="_3dy6vkm" w:colFirst="0" w:colLast="0"/>
       <w:bookmarkEnd w:id="8"/>
-      <w:bookmarkEnd w:id="9"/>
     </w:p>
     <w:p>
       <w:pPr>
@@ -4970,8 +4958,8 @@
         </w:rPr>
         <w:t>Input fields for username and password.</w:t>
       </w:r>
-      <w:bookmarkStart w:id="10" w:name="_1t3h5sf" w:colFirst="0" w:colLast="0"/>
-      <w:bookmarkEnd w:id="10"/>
+      <w:bookmarkStart w:id="9" w:name="_1t3h5sf" w:colFirst="0" w:colLast="0"/>
+      <w:bookmarkEnd w:id="9"/>
     </w:p>
     <w:p>
       <w:pPr>
@@ -5051,8 +5039,8 @@
           <w:rFonts w:ascii="Calibri" w:eastAsia="Calibri" w:hAnsi="Calibri" w:cs="Calibri"/>
         </w:rPr>
       </w:pPr>
-      <w:bookmarkStart w:id="11" w:name="_4d34og8" w:colFirst="0" w:colLast="0"/>
-      <w:bookmarkEnd w:id="11"/>
+      <w:bookmarkStart w:id="10" w:name="_4d34og8" w:colFirst="0" w:colLast="0"/>
+      <w:bookmarkEnd w:id="10"/>
     </w:p>
     <w:p>
       <w:pPr>
@@ -5161,8 +5149,8 @@
         </w:rPr>
         <w:t>Top 10 (or less) available subject according to statistics and relevance (for example per semester).</w:t>
       </w:r>
-      <w:bookmarkStart w:id="12" w:name="_2s8eyo1" w:colFirst="0" w:colLast="0"/>
-      <w:bookmarkEnd w:id="12"/>
+      <w:bookmarkStart w:id="11" w:name="_2s8eyo1" w:colFirst="0" w:colLast="0"/>
+      <w:bookmarkEnd w:id="11"/>
     </w:p>
     <w:p>
       <w:pPr>
@@ -5250,8 +5238,8 @@
           <w:u w:val="single"/>
         </w:rPr>
       </w:pPr>
-      <w:bookmarkStart w:id="13" w:name="_17dp8vu" w:colFirst="0" w:colLast="0"/>
-      <w:bookmarkEnd w:id="13"/>
+      <w:bookmarkStart w:id="12" w:name="_17dp8vu" w:colFirst="0" w:colLast="0"/>
+      <w:bookmarkEnd w:id="12"/>
       <w:r>
         <w:rPr>
           <w:rFonts w:ascii="Calibri" w:eastAsia="Calibri" w:hAnsi="Calibri" w:cs="Calibri"/>
@@ -5658,8 +5646,8 @@
           <w:rFonts w:ascii="Calibri" w:eastAsia="Calibri" w:hAnsi="Calibri" w:cs="Calibri"/>
         </w:rPr>
       </w:pPr>
-      <w:bookmarkStart w:id="14" w:name="_3rdcrjn" w:colFirst="0" w:colLast="0"/>
-      <w:bookmarkEnd w:id="14"/>
+      <w:bookmarkStart w:id="13" w:name="_3rdcrjn" w:colFirst="0" w:colLast="0"/>
+      <w:bookmarkEnd w:id="13"/>
     </w:p>
     <w:p>
       <w:pPr>
@@ -5866,8 +5854,8 @@
           <w:rFonts w:ascii="Calibri" w:eastAsia="Calibri" w:hAnsi="Calibri" w:cs="Calibri"/>
         </w:rPr>
       </w:pPr>
-      <w:bookmarkStart w:id="15" w:name="_4i7ojhp" w:colFirst="0" w:colLast="0"/>
-      <w:bookmarkEnd w:id="15"/>
+      <w:bookmarkStart w:id="14" w:name="_4i7ojhp" w:colFirst="0" w:colLast="0"/>
+      <w:bookmarkEnd w:id="14"/>
       <w:r>
         <w:rPr>
           <w:rFonts w:ascii="Calibri" w:eastAsia="Calibri" w:hAnsi="Calibri" w:cs="Calibri"/>
@@ -5957,8 +5945,8 @@
           <w:rFonts w:ascii="Calibri" w:eastAsia="Calibri" w:hAnsi="Calibri" w:cs="Calibri"/>
         </w:rPr>
       </w:pPr>
-      <w:bookmarkStart w:id="16" w:name="_2xcytpi" w:colFirst="0" w:colLast="0"/>
-      <w:bookmarkEnd w:id="16"/>
+      <w:bookmarkStart w:id="15" w:name="_2xcytpi" w:colFirst="0" w:colLast="0"/>
+      <w:bookmarkEnd w:id="15"/>
     </w:p>
     <w:p>
       <w:pPr>
@@ -6037,10 +6025,10 @@
           <w:rFonts w:ascii="Calibri" w:eastAsia="Calibri" w:hAnsi="Calibri" w:cs="Calibri"/>
         </w:rPr>
       </w:pPr>
-      <w:bookmarkStart w:id="17" w:name="_3whwml4" w:colFirst="0" w:colLast="0"/>
-      <w:bookmarkStart w:id="18" w:name="_2bn6wsx" w:colFirst="0" w:colLast="0"/>
+      <w:bookmarkStart w:id="16" w:name="_3whwml4" w:colFirst="0" w:colLast="0"/>
+      <w:bookmarkStart w:id="17" w:name="_2bn6wsx" w:colFirst="0" w:colLast="0"/>
+      <w:bookmarkEnd w:id="16"/>
       <w:bookmarkEnd w:id="17"/>
-      <w:bookmarkEnd w:id="18"/>
       <w:r>
         <w:rPr>
           <w:rFonts w:ascii="Calibri" w:eastAsia="Calibri" w:hAnsi="Calibri" w:cs="Calibri"/>
@@ -6855,8 +6843,8 @@
           <w:rFonts w:ascii="Calibri" w:eastAsia="Calibri" w:hAnsi="Calibri" w:cs="Calibri"/>
         </w:rPr>
       </w:pPr>
-      <w:bookmarkStart w:id="19" w:name="_qsh70q" w:colFirst="0" w:colLast="0"/>
-      <w:bookmarkEnd w:id="19"/>
+      <w:bookmarkStart w:id="18" w:name="_qsh70q" w:colFirst="0" w:colLast="0"/>
+      <w:bookmarkEnd w:id="18"/>
       <w:r>
         <w:rPr>
           <w:rFonts w:ascii="Calibri" w:eastAsia="Calibri" w:hAnsi="Calibri" w:cs="Calibri"/>
@@ -6864,6 +6852,194 @@
         <w:lastRenderedPageBreak/>
         <w:t>Work plan</w:t>
       </w:r>
+    </w:p>
+    <w:p>
+      <w:pPr>
+        <w:rPr>
+          <w:rFonts w:eastAsia="Calibri"/>
+        </w:rPr>
+      </w:pPr>
+      <w:r>
+        <w:rPr>
+          <w:rFonts w:eastAsia="Calibri"/>
+          <w:noProof/>
+        </w:rPr>
+        <mc:AlternateContent>
+          <mc:Choice Requires="wps">
+            <w:drawing>
+              <wp:anchor distT="0" distB="0" distL="114300" distR="114300" simplePos="0" relativeHeight="251681792" behindDoc="0" locked="0" layoutInCell="1" allowOverlap="1">
+                <wp:simplePos x="0" y="0"/>
+                <wp:positionH relativeFrom="column">
+                  <wp:posOffset>-62865</wp:posOffset>
+                </wp:positionH>
+                <wp:positionV relativeFrom="paragraph">
+                  <wp:posOffset>142240</wp:posOffset>
+                </wp:positionV>
+                <wp:extent cx="1676400" cy="828675"/>
+                <wp:effectExtent l="19050" t="19050" r="19050" b="28575"/>
+                <wp:wrapNone/>
+                <wp:docPr id="3" name="Rectangle 3"/>
+                <wp:cNvGraphicFramePr/>
+                <a:graphic xmlns:a="http://schemas.openxmlformats.org/drawingml/2006/main">
+                  <a:graphicData uri="http://schemas.microsoft.com/office/word/2010/wordprocessingShape">
+                    <wps:wsp>
+                      <wps:cNvSpPr/>
+                      <wps:spPr>
+                        <a:xfrm>
+                          <a:off x="0" y="0"/>
+                          <a:ext cx="1676400" cy="828675"/>
+                        </a:xfrm>
+                        <a:prstGeom prst="rect">
+                          <a:avLst/>
+                        </a:prstGeom>
+                        <a:noFill/>
+                        <a:ln w="28575"/>
+                      </wps:spPr>
+                      <wps:style>
+                        <a:lnRef idx="2">
+                          <a:schemeClr val="accent1">
+                            <a:shade val="50000"/>
+                          </a:schemeClr>
+                        </a:lnRef>
+                        <a:fillRef idx="1">
+                          <a:schemeClr val="accent1"/>
+                        </a:fillRef>
+                        <a:effectRef idx="0">
+                          <a:schemeClr val="accent1"/>
+                        </a:effectRef>
+                        <a:fontRef idx="minor">
+                          <a:schemeClr val="lt1"/>
+                        </a:fontRef>
+                      </wps:style>
+                      <wps:bodyPr rot="0" spcFirstLastPara="0" vertOverflow="overflow" horzOverflow="overflow" vert="horz" wrap="square" lIns="91440" tIns="45720" rIns="91440" bIns="45720" numCol="1" spcCol="0" rtlCol="0" fromWordArt="0" anchor="ctr" anchorCtr="0" forceAA="0" compatLnSpc="1">
+                        <a:prstTxWarp prst="textNoShape">
+                          <a:avLst/>
+                        </a:prstTxWarp>
+                        <a:noAutofit/>
+                      </wps:bodyPr>
+                    </wps:wsp>
+                  </a:graphicData>
+                </a:graphic>
+                <wp14:sizeRelH relativeFrom="margin">
+                  <wp14:pctWidth>0</wp14:pctWidth>
+                </wp14:sizeRelH>
+                <wp14:sizeRelV relativeFrom="margin">
+                  <wp14:pctHeight>0</wp14:pctHeight>
+                </wp14:sizeRelV>
+              </wp:anchor>
+            </w:drawing>
+          </mc:Choice>
+          <mc:Fallback>
+            <w:pict>
+              <v:rect w14:anchorId="2AE6835E" id="Rectangle 3" o:spid="_x0000_s1026" style="position:absolute;margin-left:-4.95pt;margin-top:11.2pt;width:132pt;height:65.25pt;z-index:251681792;visibility:visible;mso-wrap-style:square;mso-width-percent:0;mso-height-percent:0;mso-wrap-distance-left:9pt;mso-wrap-distance-top:0;mso-wrap-distance-right:9pt;mso-wrap-distance-bottom:0;mso-position-horizontal:absolute;mso-position-horizontal-relative:text;mso-position-vertical:absolute;mso-position-vertical-relative:text;mso-width-percent:0;mso-height-percent:0;mso-width-relative:margin;mso-height-relative:margin;v-text-anchor:middle" o:gfxdata="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" filled="f" strokecolor="#1f4d78 [1604]" strokeweight="2.25pt"/>
+            </w:pict>
+          </mc:Fallback>
+        </mc:AlternateContent>
+      </w:r>
+    </w:p>
+    <w:p>
+      <w:pPr>
+        <w:ind w:firstLine="0"/>
+        <w:rPr>
+          <w:rFonts w:ascii="Calibri" w:eastAsia="Calibri" w:hAnsi="Calibri" w:cs="Calibri"/>
+          <w:b/>
+          <w:u w:val="single"/>
+        </w:rPr>
+      </w:pPr>
+      <w:r>
+        <w:rPr>
+          <w:rFonts w:ascii="Calibri" w:eastAsia="Calibri" w:hAnsi="Calibri" w:cs="Calibri"/>
+          <w:b/>
+          <w:u w:val="single"/>
+        </w:rPr>
+        <w:t>Technologies:</w:t>
+      </w:r>
+    </w:p>
+    <w:p>
+      <w:pPr>
+        <w:ind w:firstLine="0"/>
+        <w:rPr>
+          <w:rFonts w:ascii="Calibri" w:eastAsia="Calibri" w:hAnsi="Calibri" w:cs="Calibri"/>
+        </w:rPr>
+      </w:pPr>
+      <w:r>
+        <w:rPr>
+          <w:rFonts w:ascii="Calibri" w:eastAsia="Calibri" w:hAnsi="Calibri" w:cs="Calibri"/>
+        </w:rPr>
+        <w:t xml:space="preserve">Client </w:t>
+      </w:r>
+      <w:r>
+        <w:rPr>
+          <w:rFonts w:ascii="Calibri" w:eastAsia="Calibri" w:hAnsi="Calibri" w:cs="Calibri"/>
+        </w:rPr>
+        <w:t xml:space="preserve">: </w:t>
+      </w:r>
+      <w:r>
+        <w:rPr>
+          <w:rFonts w:ascii="Calibri" w:eastAsia="Calibri" w:hAnsi="Calibri" w:cs="Calibri"/>
+        </w:rPr>
+        <w:t>React</w:t>
+      </w:r>
+    </w:p>
+    <w:p>
+      <w:pPr>
+        <w:ind w:firstLine="0"/>
+        <w:rPr>
+          <w:rFonts w:ascii="Calibri" w:eastAsia="Calibri" w:hAnsi="Calibri" w:cs="Calibri"/>
+        </w:rPr>
+      </w:pPr>
+      <w:r>
+        <w:rPr>
+          <w:rFonts w:ascii="Calibri" w:eastAsia="Calibri" w:hAnsi="Calibri" w:cs="Calibri"/>
+        </w:rPr>
+        <w:t xml:space="preserve">Server </w:t>
+      </w:r>
+      <w:r>
+        <w:rPr>
+          <w:rFonts w:ascii="Calibri" w:eastAsia="Calibri" w:hAnsi="Calibri" w:cs="Calibri"/>
+        </w:rPr>
+        <w:t>: Python (Django)</w:t>
+      </w:r>
+    </w:p>
+    <w:p>
+      <w:pPr>
+        <w:ind w:firstLine="0"/>
+        <w:rPr>
+          <w:rFonts w:ascii="Calibri" w:eastAsia="Calibri" w:hAnsi="Calibri" w:cs="Calibri"/>
+        </w:rPr>
+      </w:pPr>
+      <w:r>
+        <w:rPr>
+          <w:rFonts w:ascii="Calibri" w:eastAsia="Calibri" w:hAnsi="Calibri" w:cs="Calibri"/>
+        </w:rPr>
+        <w:t xml:space="preserve">DB </w:t>
+      </w:r>
+      <w:r>
+        <w:rPr>
+          <w:rFonts w:ascii="Calibri" w:eastAsia="Calibri" w:hAnsi="Calibri" w:cs="Calibri"/>
+        </w:rPr>
+        <w:t xml:space="preserve">: </w:t>
+      </w:r>
+      <w:r>
+        <w:rPr>
+          <w:rFonts w:ascii="Calibri" w:eastAsia="Calibri" w:hAnsi="Calibri" w:cs="Calibri"/>
+        </w:rPr>
+        <w:t>Mongo</w:t>
+      </w:r>
+      <w:r>
+        <w:rPr>
+          <w:rFonts w:ascii="Calibri" w:eastAsia="Calibri" w:hAnsi="Calibri" w:cs="Calibri"/>
+        </w:rPr>
+        <w:t>DB</w:t>
+      </w:r>
+    </w:p>
+    <w:p>
+      <w:pPr>
+        <w:ind w:firstLine="0"/>
+        <w:rPr>
+          <w:rFonts w:eastAsia="Calibri"/>
+        </w:rPr>
+      </w:pPr>
     </w:p>
     <w:p>
       <w:pPr>
@@ -6916,9 +7092,15 @@
       </w:r>
       <w:r>
         <w:rPr>
-          <w:rFonts w:ascii="Calibri" w:eastAsia="Calibri" w:hAnsi="Calibri" w:cs="Calibri"/>
-        </w:rPr>
-        <w:t>Bar</w:t>
+          <w:rFonts w:ascii="Calibri" w:eastAsia="Calibri" w:hAnsi="Calibri" w:cs="Calibri" w:hint="cs"/>
+        </w:rPr>
+        <w:t>I</w:t>
+      </w:r>
+      <w:r>
+        <w:rPr>
+          <w:rFonts w:ascii="Calibri" w:eastAsia="Calibri" w:hAnsi="Calibri" w:cs="Calibri"/>
+        </w:rPr>
+        <w:t>nbar &amp; Nitzan</w:t>
       </w:r>
     </w:p>
     <w:p>
@@ -6961,7 +7143,7 @@
         <w:rPr>
           <w:rFonts w:ascii="Calibri" w:eastAsia="Calibri" w:hAnsi="Calibri" w:cs="Calibri"/>
         </w:rPr>
-        <w:t>Bar</w:t>
+        <w:t>Inbar &amp; Nitzan</w:t>
       </w:r>
     </w:p>
     <w:p>
@@ -7020,7 +7202,13 @@
         <w:rPr>
           <w:rFonts w:ascii="Calibri" w:eastAsia="Calibri" w:hAnsi="Calibri" w:cs="Calibri"/>
         </w:rPr>
-        <w:t xml:space="preserve"> Bar</w:t>
+        <w:t xml:space="preserve"> </w:t>
+      </w:r>
+      <w:r>
+        <w:rPr>
+          <w:rFonts w:ascii="Calibri" w:eastAsia="Calibri" w:hAnsi="Calibri" w:cs="Calibri"/>
+        </w:rPr>
+        <w:t>Inbar &amp; Nitzan</w:t>
       </w:r>
     </w:p>
     <w:p>
@@ -7057,7 +7245,15 @@
           <w:rFonts w:ascii="Calibri" w:eastAsia="Calibri" w:hAnsi="Calibri" w:cs="Calibri"/>
           <w:b/>
         </w:rPr>
-        <w:t>Owner:</w:t>
+        <w:t>Owner</w:t>
+      </w:r>
+      <w:r>
+        <w:rPr>
+          <w:rFonts w:ascii="Calibri" w:eastAsia="Calibri" w:hAnsi="Calibri" w:cs="Calibri" w:hint="cs"/>
+          <w:b/>
+          <w:rtl/>
+        </w:rPr>
+        <w:t>:</w:t>
       </w:r>
       <w:r>
         <w:rPr>
@@ -7069,7 +7265,13 @@
         <w:rPr>
           <w:rFonts w:ascii="Calibri" w:eastAsia="Calibri" w:hAnsi="Calibri" w:cs="Calibri"/>
         </w:rPr>
-        <w:t>Bar</w:t>
+        <w:t xml:space="preserve"> Shahar </w:t>
+      </w:r>
+      <w:r>
+        <w:rPr>
+          <w:rFonts w:ascii="Calibri" w:eastAsia="Calibri" w:hAnsi="Calibri" w:cs="Calibri"/>
+        </w:rPr>
+        <w:t>&amp; Bar</w:t>
       </w:r>
     </w:p>
     <w:p>
@@ -7174,12 +7376,20 @@
         </w:rPr>
         <w:t xml:space="preserve">Owner: </w:t>
       </w:r>
-      <w:r>
-        <w:rPr>
-          <w:rFonts w:ascii="Calibri" w:eastAsia="Calibri" w:hAnsi="Calibri" w:cs="Calibri"/>
-        </w:rPr>
-        <w:t>Bar</w:t>
-      </w:r>
+      <w:proofErr w:type="spellStart"/>
+      <w:r>
+        <w:rPr>
+          <w:rFonts w:ascii="Calibri" w:eastAsia="Calibri" w:hAnsi="Calibri" w:cs="Calibri" w:hint="cs"/>
+        </w:rPr>
+        <w:t>D</w:t>
+      </w:r>
+      <w:r>
+        <w:rPr>
+          <w:rFonts w:ascii="Calibri" w:eastAsia="Calibri" w:hAnsi="Calibri" w:cs="Calibri"/>
+        </w:rPr>
+        <w:t>vir</w:t>
+      </w:r>
+      <w:proofErr w:type="spellEnd"/>
     </w:p>
     <w:p>
       <w:pPr>
@@ -7229,12 +7439,14 @@
         </w:rPr>
         <w:t xml:space="preserve">Owner: </w:t>
       </w:r>
-      <w:r>
-        <w:rPr>
-          <w:rFonts w:ascii="Calibri" w:eastAsia="Calibri" w:hAnsi="Calibri" w:cs="Calibri"/>
-        </w:rPr>
-        <w:t>Bar</w:t>
-      </w:r>
+      <w:proofErr w:type="spellStart"/>
+      <w:r>
+        <w:rPr>
+          <w:rFonts w:ascii="Calibri" w:eastAsia="Calibri" w:hAnsi="Calibri" w:cs="Calibri"/>
+        </w:rPr>
+        <w:t>Dvir</w:t>
+      </w:r>
+      <w:proofErr w:type="spellEnd"/>
     </w:p>
     <w:p>
       <w:pPr>
@@ -7264,14 +7476,32 @@
           <w:rFonts w:ascii="Calibri" w:eastAsia="Calibri" w:hAnsi="Calibri" w:cs="Calibri"/>
           <w:b/>
         </w:rPr>
-        <w:t xml:space="preserve">Owner: </w:t>
-      </w:r>
-      <w:r>
-        <w:rPr>
-          <w:rFonts w:ascii="Calibri" w:eastAsia="Calibri" w:hAnsi="Calibri" w:cs="Calibri"/>
-        </w:rPr>
-        <w:t>Bar</w:t>
-      </w:r>
+        <w:t>Owner</w:t>
+      </w:r>
+      <w:r>
+        <w:rPr>
+          <w:rFonts w:ascii="Calibri" w:eastAsia="Calibri" w:hAnsi="Calibri" w:cs="Calibri" w:hint="cs"/>
+          <w:b/>
+          <w:rtl/>
+        </w:rPr>
+        <w:t>:</w:t>
+      </w:r>
+      <w:r>
+        <w:rPr>
+          <w:rFonts w:ascii="Calibri" w:eastAsia="Calibri" w:hAnsi="Calibri" w:cs="Calibri"/>
+          <w:b/>
+        </w:rPr>
+        <w:t xml:space="preserve"> </w:t>
+      </w:r>
+      <w:proofErr w:type="spellStart"/>
+      <w:r>
+        <w:rPr>
+          <w:rFonts w:ascii="Calibri" w:eastAsia="Calibri" w:hAnsi="Calibri" w:cs="Calibri"/>
+          <w:bCs/>
+        </w:rPr>
+        <w:t>Dvir</w:t>
+      </w:r>
+      <w:proofErr w:type="spellEnd"/>
     </w:p>
     <w:p>
       <w:pPr>
@@ -7307,7 +7537,13 @@
         <w:rPr>
           <w:rFonts w:ascii="Calibri" w:eastAsia="Calibri" w:hAnsi="Calibri" w:cs="Calibri"/>
         </w:rPr>
-        <w:t xml:space="preserve"> Bar</w:t>
+        <w:t xml:space="preserve"> </w:t>
+      </w:r>
+      <w:r>
+        <w:rPr>
+          <w:rFonts w:ascii="Calibri" w:eastAsia="Calibri" w:hAnsi="Calibri" w:cs="Calibri"/>
+        </w:rPr>
+        <w:t>Inbar &amp; Nitzan</w:t>
       </w:r>
     </w:p>
     <w:p>
@@ -7406,7 +7642,13 @@
         <w:rPr>
           <w:rFonts w:ascii="Calibri" w:eastAsia="Calibri" w:hAnsi="Calibri" w:cs="Calibri"/>
         </w:rPr>
-        <w:t xml:space="preserve"> Bar</w:t>
+        <w:t xml:space="preserve"> </w:t>
+      </w:r>
+      <w:r>
+        <w:rPr>
+          <w:rFonts w:ascii="Calibri" w:eastAsia="Calibri" w:hAnsi="Calibri" w:cs="Calibri"/>
+        </w:rPr>
+        <w:t>Shahar</w:t>
       </w:r>
     </w:p>
     <w:p>
@@ -7437,38 +7679,13 @@
         <w:rPr>
           <w:rFonts w:ascii="Calibri" w:eastAsia="Calibri" w:hAnsi="Calibri" w:cs="Calibri"/>
         </w:rPr>
-        <w:t xml:space="preserve"> Bar</w:t>
-      </w:r>
-    </w:p>
-    <w:p>
-      <w:pPr>
-        <w:numPr>
-          <w:ilvl w:val="0"/>
-          <w:numId w:val="16"/>
-        </w:numPr>
-        <w:jc w:val="both"/>
-        <w:rPr>
-          <w:rFonts w:ascii="Calibri" w:eastAsia="Calibri" w:hAnsi="Calibri" w:cs="Calibri"/>
-        </w:rPr>
-      </w:pPr>
-      <w:r>
-        <w:rPr>
-          <w:rFonts w:ascii="Calibri" w:eastAsia="Calibri" w:hAnsi="Calibri" w:cs="Calibri"/>
-        </w:rPr>
-        <w:t xml:space="preserve">Subject view / </w:t>
-      </w:r>
-      <w:r>
-        <w:rPr>
-          <w:rFonts w:ascii="Calibri" w:eastAsia="Calibri" w:hAnsi="Calibri" w:cs="Calibri"/>
-          <w:b/>
-        </w:rPr>
-        <w:t>Owner:</w:t>
-      </w:r>
-      <w:r>
-        <w:rPr>
-          <w:rFonts w:ascii="Calibri" w:eastAsia="Calibri" w:hAnsi="Calibri" w:cs="Calibri"/>
-        </w:rPr>
-        <w:t xml:space="preserve"> Bar</w:t>
+        <w:t xml:space="preserve"> </w:t>
+      </w:r>
+      <w:r>
+        <w:rPr>
+          <w:rFonts w:ascii="Calibri" w:eastAsia="Calibri" w:hAnsi="Calibri" w:cs="Calibri"/>
+        </w:rPr>
+        <w:t>Shahar</w:t>
       </w:r>
     </w:p>
     <w:p>
@@ -7523,9 +7740,15 @@
       </w:r>
       <w:r>
         <w:rPr>
-          <w:rFonts w:ascii="Calibri" w:eastAsia="Calibri" w:hAnsi="Calibri" w:cs="Calibri"/>
-        </w:rPr>
-        <w:t>Bar</w:t>
+          <w:rFonts w:ascii="Calibri" w:eastAsia="Calibri" w:hAnsi="Calibri" w:cs="Calibri" w:hint="cs"/>
+        </w:rPr>
+        <w:t>E</w:t>
+      </w:r>
+      <w:r>
+        <w:rPr>
+          <w:rFonts w:ascii="Calibri" w:eastAsia="Calibri" w:hAnsi="Calibri" w:cs="Calibri"/>
+        </w:rPr>
+        <w:t>veryone</w:t>
       </w:r>
     </w:p>
     <w:p>
@@ -7556,8 +7779,10 @@
         <w:rPr>
           <w:rFonts w:ascii="Calibri" w:eastAsia="Calibri" w:hAnsi="Calibri" w:cs="Calibri"/>
         </w:rPr>
-        <w:t>Bar</w:t>
-      </w:r>
+        <w:t>Everyone</w:t>
+      </w:r>
+      <w:bookmarkStart w:id="19" w:name="_GoBack"/>
+      <w:bookmarkEnd w:id="19"/>
     </w:p>
     <w:p>
       <w:pPr>
@@ -7565,6 +7790,7 @@
         <w:jc w:val="both"/>
         <w:rPr>
           <w:rFonts w:ascii="Calibri" w:eastAsia="Calibri" w:hAnsi="Calibri" w:cs="Calibri"/>
+          <w:color w:val="C45911" w:themeColor="accent2" w:themeShade="BF"/>
         </w:rPr>
       </w:pPr>
     </w:p>
@@ -7582,6 +7808,7 @@
         <w:jc w:val="both"/>
         <w:rPr>
           <w:rFonts w:ascii="Calibri" w:eastAsia="Calibri" w:hAnsi="Calibri" w:cs="Calibri"/>
+          <w:rtl/>
         </w:rPr>
       </w:pPr>
       <w:bookmarkStart w:id="20" w:name="_3as4poj" w:colFirst="0" w:colLast="0"/>

</xml_diff>